<commit_message>
update data & plotssss
</commit_message>
<xml_diff>
--- a/01_studies/01_Laborstudie ProVisioNET/Fitbit/Literaturrecheche Anna/fitbit_paper.docx
+++ b/01_studies/01_Laborstudie ProVisioNET/Fitbit/Literaturrecheche Anna/fitbit_paper.docx
@@ -878,43 +878,564 @@
     <w:p>
       <w:pPr>
         <w:pStyle w:val="Listenabsatz"/>
+        <w:rPr>
+          <w:lang w:val="en-US"/>
+        </w:rPr>
+      </w:pPr>
+    </w:p>
+    <w:p>
+      <w:pPr>
+        <w:rPr>
+          <w:b/>
+          <w:lang w:val="en-US"/>
+        </w:rPr>
+      </w:pPr>
+      <w:r>
+        <w:rPr>
+          <w:b/>
+          <w:lang w:val="en-US"/>
+        </w:rPr>
+        <w:t>____________</w:t>
+      </w:r>
+    </w:p>
+    <w:p>
+      <w:pPr>
+        <w:rPr>
+          <w:lang w:val="en-US"/>
+        </w:rPr>
+      </w:pPr>
+      <w:r>
+        <w:rPr>
+          <w:b/>
+          <w:lang w:val="en-US"/>
+        </w:rPr>
+        <w:t xml:space="preserve">Authors: </w:t>
+      </w:r>
+      <w:proofErr w:type="spellStart"/>
+      <w:r>
+        <w:rPr>
+          <w:lang w:val="en-US"/>
+        </w:rPr>
+        <w:t>Jachymek</w:t>
+      </w:r>
+      <w:proofErr w:type="spellEnd"/>
+      <w:r>
+        <w:rPr>
+          <w:lang w:val="en-US"/>
+        </w:rPr>
+        <w:t xml:space="preserve"> </w:t>
+      </w:r>
+      <w:r>
+        <w:rPr>
+          <w:lang w:val="en-US"/>
+        </w:rPr>
+        <w:t xml:space="preserve">et al. </w:t>
+      </w:r>
+      <w:r>
+        <w:rPr>
+          <w:lang w:val="en-US"/>
+        </w:rPr>
+        <w:t>(2021)</w:t>
+      </w:r>
+    </w:p>
+    <w:p>
+      <w:pPr>
+        <w:rPr>
+          <w:lang w:val="en-US"/>
+        </w:rPr>
+      </w:pPr>
+      <w:r>
+        <w:rPr>
+          <w:b/>
+          <w:lang w:val="en-US"/>
+        </w:rPr>
+        <w:t xml:space="preserve">Journal: </w:t>
+      </w:r>
+      <w:r>
+        <w:rPr>
+          <w:lang w:val="en-US"/>
+        </w:rPr>
+        <w:t xml:space="preserve">JMIR </w:t>
+      </w:r>
+      <w:proofErr w:type="spellStart"/>
+      <w:r>
+        <w:rPr>
+          <w:lang w:val="en-US"/>
+        </w:rPr>
+        <w:t>Mhealth</w:t>
+      </w:r>
+      <w:proofErr w:type="spellEnd"/>
+      <w:r>
+        <w:rPr>
+          <w:lang w:val="en-US"/>
+        </w:rPr>
+        <w:t xml:space="preserve"> </w:t>
+      </w:r>
+      <w:proofErr w:type="spellStart"/>
+      <w:r>
+        <w:rPr>
+          <w:lang w:val="en-US"/>
+        </w:rPr>
+        <w:t>Uhealth</w:t>
+      </w:r>
+      <w:proofErr w:type="spellEnd"/>
+    </w:p>
+    <w:p>
+      <w:pPr>
+        <w:rPr>
+          <w:lang w:val="en-US"/>
+        </w:rPr>
+      </w:pPr>
+      <w:r>
+        <w:rPr>
+          <w:b/>
+          <w:lang w:val="en-US"/>
+        </w:rPr>
+        <w:t xml:space="preserve">Title: </w:t>
+      </w:r>
+      <w:r>
+        <w:rPr>
+          <w:lang w:val="en-US"/>
+        </w:rPr>
+        <w:t>Validation of heart rate measurement of Fitbit Charge</w:t>
+      </w:r>
+      <w:r>
+        <w:rPr>
+          <w:lang w:val="en-US"/>
+        </w:rPr>
+        <w:t xml:space="preserve"> </w:t>
+      </w:r>
+      <w:r>
+        <w:rPr>
+          <w:lang w:val="en-US"/>
+        </w:rPr>
+        <w:t>4 and Xiaomi Mi Band 5</w:t>
+      </w:r>
+    </w:p>
+    <w:p>
+      <w:pPr>
+        <w:rPr>
+          <w:lang w:val="en-US"/>
+        </w:rPr>
+      </w:pPr>
+      <w:r>
+        <w:rPr>
+          <w:b/>
+          <w:lang w:val="en-US"/>
+        </w:rPr>
+        <w:t>Background</w:t>
+      </w:r>
+      <w:r>
+        <w:rPr>
+          <w:lang w:val="en-US"/>
+        </w:rPr>
+        <w:t>: Recent advances in mobile sensor technology have led to increased popularity of wrist-worn fitness trackers. The</w:t>
+      </w:r>
+      <w:r>
+        <w:rPr>
+          <w:lang w:val="en-US"/>
+        </w:rPr>
+        <w:t xml:space="preserve"> </w:t>
+      </w:r>
+      <w:r>
+        <w:rPr>
+          <w:lang w:val="en-US"/>
+        </w:rPr>
+        <w:t>possibility to use a smartwatch as a rehabilitation tool to monitor patients’ heart rate during exercise has won the</w:t>
+      </w:r>
+      <w:r>
+        <w:rPr>
+          <w:lang w:val="en-US"/>
+        </w:rPr>
+        <w:t xml:space="preserve"> </w:t>
+      </w:r>
+      <w:r>
+        <w:rPr>
+          <w:lang w:val="en-US"/>
+        </w:rPr>
+        <w:t>attention of many researchers.</w:t>
+      </w:r>
+    </w:p>
+    <w:p>
+      <w:pPr>
+        <w:rPr>
+          <w:lang w:val="en-US"/>
+        </w:rPr>
+      </w:pPr>
+      <w:r>
+        <w:rPr>
+          <w:b/>
+          <w:lang w:val="en-US"/>
+        </w:rPr>
+        <w:t>Objective</w:t>
+      </w:r>
+      <w:r>
+        <w:rPr>
+          <w:lang w:val="en-US"/>
+        </w:rPr>
+        <w:t>: The aim of the study was to evaluate the accuracy and precision of HR measurement performed by two wrist</w:t>
+      </w:r>
+      <w:r>
+        <w:rPr>
+          <w:lang w:val="en-US"/>
+        </w:rPr>
+        <w:t xml:space="preserve"> </w:t>
+      </w:r>
+      <w:r>
+        <w:rPr>
+          <w:lang w:val="en-US"/>
+        </w:rPr>
+        <w:t>monitors: Fitbit Charge 4 (Fitbit) and Xiaomi Mi Band 5 (Xiaomi).</w:t>
+      </w:r>
+    </w:p>
+    <w:p>
+      <w:pPr>
+        <w:rPr>
+          <w:lang w:val="en-US"/>
+        </w:rPr>
+      </w:pPr>
+      <w:r>
+        <w:rPr>
+          <w:b/>
+          <w:lang w:val="en-US"/>
+        </w:rPr>
+        <w:t>Methods</w:t>
+      </w:r>
+      <w:r>
+        <w:rPr>
+          <w:lang w:val="en-US"/>
+        </w:rPr>
+        <w:t>: 31 healthy volunteers were asked to perform a stress test on a treadmill. During the test their heart rate was recorded</w:t>
+      </w:r>
+      <w:r>
+        <w:rPr>
+          <w:lang w:val="en-US"/>
+        </w:rPr>
+        <w:t xml:space="preserve"> </w:t>
+      </w:r>
+      <w:r>
+        <w:rPr>
+          <w:lang w:val="en-US"/>
+        </w:rPr>
+        <w:t>simultaneously by both wristbands and ECG at 1minute intervals. The mean absolute error percentage (MAPE), Lin’s</w:t>
+      </w:r>
+      <w:r>
+        <w:rPr>
+          <w:lang w:val="en-US"/>
+        </w:rPr>
+        <w:t xml:space="preserve"> </w:t>
+      </w:r>
+      <w:r>
+        <w:rPr>
+          <w:lang w:val="en-US"/>
+        </w:rPr>
+        <w:t>concordance correlation coefficient (LCCC) and Bland-Altman were calculated to compare precision and accuracy of heart rate</w:t>
+      </w:r>
+      <w:r>
+        <w:rPr>
+          <w:lang w:val="en-US"/>
+        </w:rPr>
+        <w:t xml:space="preserve"> </w:t>
+      </w:r>
+      <w:r>
+        <w:rPr>
+          <w:lang w:val="en-US"/>
+        </w:rPr>
+        <w:t>measurements. The</w:t>
+      </w:r>
+      <w:r>
+        <w:rPr>
+          <w:lang w:val="en-US"/>
+        </w:rPr>
+        <w:t xml:space="preserve"> </w:t>
+      </w:r>
+      <w:r>
+        <w:rPr>
+          <w:lang w:val="en-US"/>
+        </w:rPr>
+        <w:t>estimated validation criteria were MAPE &lt; 10% and LCCC &lt; .8</w:t>
+      </w:r>
+    </w:p>
+    <w:p>
+      <w:pPr>
+        <w:rPr>
+          <w:lang w:val="en-US"/>
+        </w:rPr>
+      </w:pPr>
+      <w:r>
+        <w:rPr>
+          <w:b/>
+          <w:lang w:val="en-US"/>
+        </w:rPr>
+        <w:t>Results</w:t>
+      </w:r>
+      <w:r>
+        <w:rPr>
+          <w:lang w:val="en-US"/>
+        </w:rPr>
+        <w:t>: The overall MAPE of the Fitbit device was 10.19% (±11.79%) and the MAPE of Xiaomi was (6.89 % ± 9.75). LCCC</w:t>
+      </w:r>
+      <w:r>
+        <w:rPr>
+          <w:lang w:val="en-US"/>
+        </w:rPr>
+        <w:t xml:space="preserve"> </w:t>
+      </w:r>
+      <w:r>
+        <w:rPr>
+          <w:lang w:val="en-US"/>
+        </w:rPr>
+        <w:t>of Fitbit HR measurements was .753 (95% CI:0.717-0.785) and of Xiaomi – .903 (0.886-0.917). In both devices the precision</w:t>
+      </w:r>
+      <w:r>
+        <w:rPr>
+          <w:lang w:val="en-US"/>
+        </w:rPr>
+        <w:t xml:space="preserve"> </w:t>
+      </w:r>
+      <w:r>
+        <w:rPr>
+          <w:lang w:val="en-US"/>
+        </w:rPr>
+        <w:t>and accuracy were decreasing with the increasing</w:t>
+      </w:r>
+      <w:r>
+        <w:rPr>
+          <w:lang w:val="en-US"/>
+        </w:rPr>
+        <w:t xml:space="preserve"> </w:t>
+      </w:r>
+      <w:r>
+        <w:rPr>
+          <w:lang w:val="en-US"/>
+        </w:rPr>
+        <w:t>exercise intensity. Age, sex, height, weight, BMI did not influence the</w:t>
+      </w:r>
+      <w:r>
+        <w:rPr>
+          <w:lang w:val="en-US"/>
+        </w:rPr>
+        <w:t xml:space="preserve"> </w:t>
+      </w:r>
+      <w:r>
+        <w:rPr>
+          <w:lang w:val="en-US"/>
+        </w:rPr>
+        <w:t>accuracy of both devices.</w:t>
+      </w:r>
+    </w:p>
+    <w:p>
+      <w:pPr>
+        <w:rPr>
+          <w:lang w:val="en-US"/>
+        </w:rPr>
+      </w:pPr>
+      <w:r>
+        <w:rPr>
+          <w:b/>
+          <w:lang w:val="en-US"/>
+        </w:rPr>
+        <w:t>Conclusions</w:t>
+      </w:r>
+      <w:r>
+        <w:rPr>
+          <w:lang w:val="en-US"/>
+        </w:rPr>
+        <w:t>: The accuracy of a wearable wrist-worn heart rate monitor varies and depends on the intensity of training. The</w:t>
+      </w:r>
+      <w:r>
+        <w:rPr>
+          <w:lang w:val="en-US"/>
+        </w:rPr>
+        <w:t xml:space="preserve"> </w:t>
+      </w:r>
+      <w:r>
+        <w:rPr>
+          <w:lang w:val="en-US"/>
+        </w:rPr>
+        <w:t>decision concerning the application of such a device as a monitor during in-home rehabilitation should be taken with caution, as</w:t>
+      </w:r>
+      <w:r>
+        <w:rPr>
+          <w:lang w:val="en-US"/>
+        </w:rPr>
+        <w:t xml:space="preserve"> </w:t>
+      </w:r>
+      <w:r>
+        <w:rPr>
+          <w:lang w:val="en-US"/>
+        </w:rPr>
+        <w:t>it may prove not reliable enough.</w:t>
+      </w:r>
+    </w:p>
+    <w:p>
+      <w:pPr>
+        <w:rPr>
+          <w:b/>
+          <w:lang w:val="en-US"/>
+        </w:rPr>
+      </w:pPr>
+      <w:r>
+        <w:rPr>
+          <w:b/>
+          <w:lang w:val="en-US"/>
+        </w:rPr>
+        <w:t>____________</w:t>
+      </w:r>
+    </w:p>
+    <w:p>
+      <w:pPr>
+        <w:rPr>
+          <w:lang w:val="en-US"/>
+        </w:rPr>
+      </w:pPr>
+      <w:r>
+        <w:rPr>
+          <w:b/>
+          <w:lang w:val="en-US"/>
+        </w:rPr>
+        <w:t xml:space="preserve">Authors: </w:t>
+      </w:r>
+      <w:proofErr w:type="spellStart"/>
+      <w:r>
+        <w:rPr>
+          <w:lang w:val="en-US"/>
+        </w:rPr>
+        <w:t>Kärner</w:t>
+      </w:r>
+      <w:proofErr w:type="spellEnd"/>
+      <w:r>
+        <w:rPr>
+          <w:lang w:val="en-US"/>
+        </w:rPr>
+        <w:t xml:space="preserve"> &amp; </w:t>
+      </w:r>
+      <w:proofErr w:type="spellStart"/>
+      <w:r>
+        <w:rPr>
+          <w:lang w:val="en-US"/>
+        </w:rPr>
+        <w:t>Warwas</w:t>
+      </w:r>
+      <w:proofErr w:type="spellEnd"/>
+      <w:r>
+        <w:rPr>
+          <w:lang w:val="en-US"/>
+        </w:rPr>
+        <w:t xml:space="preserve"> (20</w:t>
+      </w:r>
+      <w:r>
+        <w:rPr>
+          <w:lang w:val="en-US"/>
+        </w:rPr>
+        <w:t>18</w:t>
+      </w:r>
+      <w:r>
+        <w:rPr>
+          <w:lang w:val="en-US"/>
+        </w:rPr>
+        <w:t>)</w:t>
+      </w:r>
+    </w:p>
+    <w:p>
+      <w:r>
+        <w:rPr>
+          <w:b/>
+        </w:rPr>
+        <w:t xml:space="preserve">Journal: </w:t>
+      </w:r>
+      <w:r>
+        <w:t>Unterrichtswissenschaft</w:t>
+      </w:r>
+    </w:p>
+    <w:p>
+      <w:pPr>
+        <w:rPr>
+          <w:b/>
+        </w:rPr>
+      </w:pPr>
+      <w:r>
+        <w:rPr>
+          <w:b/>
+        </w:rPr>
+        <w:t xml:space="preserve">Title: </w:t>
+      </w:r>
+      <w:r>
+        <w:t>Stress im Unterricht? Prozessanalysen zu</w:t>
+      </w:r>
+      <w:r>
+        <w:t xml:space="preserve"> </w:t>
+      </w:r>
+      <w:r>
+        <w:t>Interaktionseffekten unterrichtlicher Anforderungen</w:t>
+      </w:r>
+      <w:r>
+        <w:t xml:space="preserve"> </w:t>
+      </w:r>
+      <w:r>
+        <w:t>und individueller Ressourcenbewertungen auf</w:t>
+      </w:r>
+      <w:r>
+        <w:t xml:space="preserve"> </w:t>
+      </w:r>
+      <w:r>
+        <w:t>physische und psychische Stresssymptome von</w:t>
+      </w:r>
+      <w:r>
+        <w:t xml:space="preserve"> </w:t>
+      </w:r>
+      <w:r>
+        <w:t>Berufsschüler/innen</w:t>
+      </w:r>
+    </w:p>
+    <w:p>
+      <w:pPr>
+        <w:pStyle w:val="Listenabsatz"/>
         <w:numPr>
           <w:ilvl w:val="0"/>
-          <w:numId w:val="1"/>
+          <w:numId w:val="3"/>
         </w:numPr>
         <w:rPr>
-          <w:lang w:val="en-US"/>
-        </w:rPr>
-      </w:pPr>
-    </w:p>
-    <w:p>
-      <w:pPr>
-        <w:rPr>
-          <w:lang w:val="en-US"/>
-        </w:rPr>
-      </w:pPr>
-    </w:p>
-    <w:p>
-      <w:pPr>
-        <w:rPr>
-          <w:lang w:val="en-US"/>
-        </w:rPr>
-      </w:pPr>
-    </w:p>
-    <w:p>
-      <w:pPr>
-        <w:rPr>
-          <w:b/>
-          <w:lang w:val="en-US"/>
-        </w:rPr>
-      </w:pPr>
-      <w:r>
-        <w:rPr>
-          <w:b/>
-          <w:lang w:val="en-US"/>
-        </w:rPr>
-        <w:br w:type="page"/>
-      </w:r>
+          <w:b/>
+        </w:rPr>
+      </w:pPr>
+      <w:bookmarkStart w:id="0" w:name="_GoBack"/>
+      <w:bookmarkEnd w:id="0"/>
+    </w:p>
+    <w:p>
+      <w:pPr>
+        <w:rPr>
+          <w:b/>
+        </w:rPr>
+      </w:pPr>
+    </w:p>
+    <w:p>
+      <w:pPr>
+        <w:rPr>
+          <w:b/>
+        </w:rPr>
+      </w:pPr>
+    </w:p>
+    <w:p>
+      <w:pPr>
+        <w:rPr>
+          <w:b/>
+        </w:rPr>
+      </w:pPr>
+    </w:p>
+    <w:p>
+      <w:pPr>
+        <w:rPr>
+          <w:b/>
+        </w:rPr>
+      </w:pPr>
+    </w:p>
+    <w:p>
+      <w:pPr>
+        <w:rPr>
+          <w:b/>
+        </w:rPr>
+      </w:pPr>
     </w:p>
     <w:p>
       <w:pPr>
@@ -984,8 +1505,6 @@
         </w:rPr>
         <w:t>low-cost, non-invasive, wrist-worn devices</w:t>
       </w:r>
-      <w:bookmarkStart w:id="0" w:name="_GoBack"/>
-      <w:bookmarkEnd w:id="0"/>
     </w:p>
     <w:p>
       <w:pPr>
@@ -1012,13 +1531,7 @@
         <w:rPr>
           <w:lang w:val="en-US"/>
         </w:rPr>
-        <w:t xml:space="preserve">The aim of the study was to </w:t>
-      </w:r>
-      <w:r>
-        <w:rPr>
-          <w:lang w:val="en-US"/>
-        </w:rPr>
-        <w:t>monitor the heart rate</w:t>
+        <w:t>The aim of the study was to monitor the heart rate</w:t>
       </w:r>
       <w:r>
         <w:rPr>
@@ -1067,83 +1580,153 @@
         <w:rPr>
           <w:lang w:val="en-US"/>
         </w:rPr>
+        <w:t xml:space="preserve"> (</w:t>
+      </w:r>
+      <w:r>
+        <w:rPr>
+          <w:i/>
+          <w:lang w:val="en-US"/>
+        </w:rPr>
+        <w:t>n</w:t>
+      </w:r>
+      <w:r>
+        <w:rPr>
+          <w:lang w:val="en-US"/>
+        </w:rPr>
+        <w:t xml:space="preserve"> = 40 novices, </w:t>
+      </w:r>
+      <w:r>
+        <w:rPr>
+          <w:i/>
+          <w:lang w:val="en-US"/>
+        </w:rPr>
+        <w:t>n</w:t>
+      </w:r>
+      <w:r>
+        <w:rPr>
+          <w:lang w:val="en-US"/>
+        </w:rPr>
+        <w:t xml:space="preserve"> = 40 experts). </w:t>
+      </w:r>
+    </w:p>
+    <w:p>
+      <w:pPr>
+        <w:rPr>
+          <w:b/>
+          <w:lang w:val="en-US"/>
+        </w:rPr>
+      </w:pPr>
+      <w:r>
+        <w:rPr>
+          <w:b/>
+          <w:lang w:val="en-US"/>
+        </w:rPr>
+        <w:t>Methods:</w:t>
+      </w:r>
+    </w:p>
+    <w:p>
+      <w:pPr>
+        <w:rPr>
+          <w:lang w:val="en-US"/>
+        </w:rPr>
+      </w:pPr>
+      <w:r>
+        <w:rPr>
+          <w:lang w:val="en-US"/>
+        </w:rPr>
+        <w:t>40</w:t>
+      </w:r>
+      <w:r>
+        <w:rPr>
+          <w:lang w:val="en-US"/>
+        </w:rPr>
+        <w:t xml:space="preserve"> expert teachers and 40 novice teachers </w:t>
+      </w:r>
+      <w:r>
+        <w:rPr>
+          <w:lang w:val="en-US"/>
+        </w:rPr>
+        <w:t xml:space="preserve">were asked to </w:t>
+      </w:r>
+      <w:r>
+        <w:rPr>
+          <w:lang w:val="en-US"/>
+        </w:rPr>
+        <w:t xml:space="preserve">teach a 15minute micro-teaching unit in a laboratory study whereas three actors represented the class. </w:t>
+      </w:r>
+      <w:r>
+        <w:rPr>
+          <w:lang w:val="en-US"/>
+        </w:rPr>
+        <w:t>During the</w:t>
+      </w:r>
+      <w:r>
+        <w:rPr>
+          <w:lang w:val="en-US"/>
+        </w:rPr>
+        <w:t xml:space="preserve"> unit, the actors performed nine typical classroom disruptions</w:t>
+      </w:r>
+      <w:r>
+        <w:rPr>
+          <w:lang w:val="en-US"/>
+        </w:rPr>
+        <w:t xml:space="preserve">. The subjects’ heart rate and steps were measured with a </w:t>
+      </w:r>
+      <w:r>
+        <w:rPr>
+          <w:lang w:val="en-US"/>
+        </w:rPr>
+        <w:t>Fitbit Charge 4</w:t>
+      </w:r>
+      <w:r>
+        <w:rPr>
+          <w:lang w:val="en-US"/>
+        </w:rPr>
         <w:t xml:space="preserve">. </w:t>
       </w:r>
     </w:p>
     <w:p>
       <w:pPr>
-        <w:rPr>
-          <w:b/>
-          <w:lang w:val="en-US"/>
-        </w:rPr>
-      </w:pPr>
-      <w:r>
-        <w:rPr>
-          <w:b/>
-          <w:lang w:val="en-US"/>
-        </w:rPr>
-        <w:t>Methods:</w:t>
-      </w:r>
-    </w:p>
-    <w:p>
-      <w:pPr>
-        <w:rPr>
-          <w:lang w:val="en-US"/>
-        </w:rPr>
-      </w:pPr>
-      <w:r>
-        <w:rPr>
-          <w:lang w:val="en-US"/>
-        </w:rPr>
-        <w:t>40</w:t>
-      </w:r>
-      <w:r>
-        <w:rPr>
-          <w:lang w:val="en-US"/>
-        </w:rPr>
-        <w:t xml:space="preserve"> expert teachers and 40 novice teachers </w:t>
-      </w:r>
-      <w:r>
-        <w:rPr>
-          <w:lang w:val="en-US"/>
-        </w:rPr>
-        <w:t xml:space="preserve">were asked to </w:t>
-      </w:r>
-      <w:r>
-        <w:rPr>
-          <w:lang w:val="en-US"/>
-        </w:rPr>
-        <w:t xml:space="preserve">teach a 15minute micro-teaching unit in a laboratory study whereas three actors represented the class. </w:t>
-      </w:r>
-      <w:r>
-        <w:rPr>
-          <w:lang w:val="en-US"/>
-        </w:rPr>
-        <w:t>During the</w:t>
-      </w:r>
-      <w:r>
-        <w:rPr>
-          <w:lang w:val="en-US"/>
-        </w:rPr>
-        <w:t xml:space="preserve"> unit, the actors performed nine typical classroom disruptions</w:t>
-      </w:r>
-      <w:r>
-        <w:rPr>
-          <w:lang w:val="en-US"/>
-        </w:rPr>
-        <w:t xml:space="preserve">. The subjects’ heart rate and steps were measured with a </w:t>
-      </w:r>
-      <w:r>
-        <w:rPr>
-          <w:lang w:val="en-US"/>
-        </w:rPr>
-        <w:t>Fitbit Charge 4</w:t>
-      </w:r>
-      <w:r>
-        <w:rPr>
-          <w:lang w:val="en-US"/>
-        </w:rPr>
-        <w:t xml:space="preserve">. </w:t>
+        <w:pStyle w:val="Listenabsatz"/>
+        <w:numPr>
+          <w:ilvl w:val="0"/>
+          <w:numId w:val="4"/>
+        </w:numPr>
+        <w:rPr>
+          <w:lang w:val="en-US"/>
+        </w:rPr>
+      </w:pPr>
+      <w:r>
+        <w:rPr>
+          <w:lang w:val="en-US"/>
+        </w:rPr>
+        <w:t xml:space="preserve">Combining </w:t>
+      </w:r>
+      <w:proofErr w:type="spellStart"/>
+      <w:r>
+        <w:rPr>
+          <w:lang w:val="en-US"/>
+        </w:rPr>
+        <w:t>fitbit</w:t>
+      </w:r>
+      <w:proofErr w:type="spellEnd"/>
+      <w:r>
+        <w:rPr>
+          <w:lang w:val="en-US"/>
+        </w:rPr>
+        <w:t xml:space="preserve"> data with rating scale data (disruption and confiden</w:t>
+      </w:r>
+      <w:r>
+        <w:rPr>
+          <w:lang w:val="en-US"/>
+        </w:rPr>
+        <w:t>ce</w:t>
+      </w:r>
+      <w:r>
+        <w:rPr>
+          <w:lang w:val="en-US"/>
+        </w:rPr>
+        <w:t xml:space="preserve"> factor)</w:t>
       </w:r>
     </w:p>
     <w:p>
@@ -1203,6 +1786,119 @@
 <file path=word/numbering.xml><?xml version="1.0" encoding="utf-8"?>
 <w:numbering xmlns:wpc="http://schemas.microsoft.com/office/word/2010/wordprocessingCanvas" xmlns:cx="http://schemas.microsoft.com/office/drawing/2014/chartex" xmlns:cx1="http://schemas.microsoft.com/office/drawing/2015/9/8/chartex" xmlns:cx2="http://schemas.microsoft.com/office/drawing/2015/10/21/chartex" xmlns:cx3="http://schemas.microsoft.com/office/drawing/2016/5/9/chartex" xmlns:cx4="http://schemas.microsoft.com/office/drawing/2016/5/10/chartex" xmlns:cx5="http://schemas.microsoft.com/office/drawing/2016/5/11/chartex" xmlns:cx6="http://schemas.microsoft.com/office/drawing/2016/5/12/chartex" xmlns:cx7="http://schemas.microsoft.com/office/drawing/2016/5/13/chartex" xmlns:cx8="http://schemas.microsoft.com/office/drawing/2016/5/14/chartex" xmlns:mc="http://schemas.openxmlformats.org/markup-compatibility/2006" xmlns:aink="http://schemas.microsoft.com/office/drawing/2016/ink" xmlns:am3d="http://schemas.microsoft.com/office/drawing/2017/model3d" xmlns:o="urn:schemas-microsoft-com:office:office" xmlns:r="http://schemas.openxmlformats.org/officeDocument/2006/relationships" xmlns:m="http://schemas.openxmlformats.org/officeDocument/2006/math" xmlns:v="urn:schemas-microsoft-com:vml" xmlns:wp14="http://schemas.microsoft.com/office/word/2010/wordprocessingDrawing" xmlns:wp="http://schemas.openxmlformats.org/drawingml/2006/wordprocessingDrawing" xmlns:w10="urn:schemas-microsoft-com:office:word" xmlns:w="http://schemas.openxmlformats.org/wordprocessingml/2006/main" xmlns:w14="http://schemas.microsoft.com/office/word/2010/wordml" xmlns:w15="http://schemas.microsoft.com/office/word/2012/wordml" xmlns:w16cid="http://schemas.microsoft.com/office/word/2016/wordml/cid" xmlns:w16se="http://schemas.microsoft.com/office/word/2015/wordml/symex" xmlns:wpg="http://schemas.microsoft.com/office/word/2010/wordprocessingGroup" xmlns:wpi="http://schemas.microsoft.com/office/word/2010/wordprocessingInk" xmlns:wne="http://schemas.microsoft.com/office/word/2006/wordml" xmlns:wps="http://schemas.microsoft.com/office/word/2010/wordprocessingShape" mc:Ignorable="w14 w15 w16se w16cid wp14">
   <w:abstractNum w:abstractNumId="0" w15:restartNumberingAfterBreak="0">
+    <w:nsid w:val="508B25B2"/>
+    <w:multiLevelType w:val="hybridMultilevel"/>
+    <w:tmpl w:val="ACB8BE72"/>
+    <w:lvl w:ilvl="0" w:tplc="04070001">
+      <w:start w:val="1"/>
+      <w:numFmt w:val="bullet"/>
+      <w:lvlText w:val=""/>
+      <w:lvlJc w:val="left"/>
+      <w:pPr>
+        <w:ind w:left="720" w:hanging="360"/>
+      </w:pPr>
+      <w:rPr>
+        <w:rFonts w:ascii="Symbol" w:hAnsi="Symbol" w:hint="default"/>
+      </w:rPr>
+    </w:lvl>
+    <w:lvl w:ilvl="1" w:tplc="04070003" w:tentative="1">
+      <w:start w:val="1"/>
+      <w:numFmt w:val="bullet"/>
+      <w:lvlText w:val="o"/>
+      <w:lvlJc w:val="left"/>
+      <w:pPr>
+        <w:ind w:left="1440" w:hanging="360"/>
+      </w:pPr>
+      <w:rPr>
+        <w:rFonts w:ascii="Courier New" w:hAnsi="Courier New" w:cs="Courier New" w:hint="default"/>
+      </w:rPr>
+    </w:lvl>
+    <w:lvl w:ilvl="2" w:tplc="04070005" w:tentative="1">
+      <w:start w:val="1"/>
+      <w:numFmt w:val="bullet"/>
+      <w:lvlText w:val=""/>
+      <w:lvlJc w:val="left"/>
+      <w:pPr>
+        <w:ind w:left="2160" w:hanging="360"/>
+      </w:pPr>
+      <w:rPr>
+        <w:rFonts w:ascii="Wingdings" w:hAnsi="Wingdings" w:hint="default"/>
+      </w:rPr>
+    </w:lvl>
+    <w:lvl w:ilvl="3" w:tplc="04070001" w:tentative="1">
+      <w:start w:val="1"/>
+      <w:numFmt w:val="bullet"/>
+      <w:lvlText w:val=""/>
+      <w:lvlJc w:val="left"/>
+      <w:pPr>
+        <w:ind w:left="2880" w:hanging="360"/>
+      </w:pPr>
+      <w:rPr>
+        <w:rFonts w:ascii="Symbol" w:hAnsi="Symbol" w:hint="default"/>
+      </w:rPr>
+    </w:lvl>
+    <w:lvl w:ilvl="4" w:tplc="04070003" w:tentative="1">
+      <w:start w:val="1"/>
+      <w:numFmt w:val="bullet"/>
+      <w:lvlText w:val="o"/>
+      <w:lvlJc w:val="left"/>
+      <w:pPr>
+        <w:ind w:left="3600" w:hanging="360"/>
+      </w:pPr>
+      <w:rPr>
+        <w:rFonts w:ascii="Courier New" w:hAnsi="Courier New" w:cs="Courier New" w:hint="default"/>
+      </w:rPr>
+    </w:lvl>
+    <w:lvl w:ilvl="5" w:tplc="04070005" w:tentative="1">
+      <w:start w:val="1"/>
+      <w:numFmt w:val="bullet"/>
+      <w:lvlText w:val=""/>
+      <w:lvlJc w:val="left"/>
+      <w:pPr>
+        <w:ind w:left="4320" w:hanging="360"/>
+      </w:pPr>
+      <w:rPr>
+        <w:rFonts w:ascii="Wingdings" w:hAnsi="Wingdings" w:hint="default"/>
+      </w:rPr>
+    </w:lvl>
+    <w:lvl w:ilvl="6" w:tplc="04070001" w:tentative="1">
+      <w:start w:val="1"/>
+      <w:numFmt w:val="bullet"/>
+      <w:lvlText w:val=""/>
+      <w:lvlJc w:val="left"/>
+      <w:pPr>
+        <w:ind w:left="5040" w:hanging="360"/>
+      </w:pPr>
+      <w:rPr>
+        <w:rFonts w:ascii="Symbol" w:hAnsi="Symbol" w:hint="default"/>
+      </w:rPr>
+    </w:lvl>
+    <w:lvl w:ilvl="7" w:tplc="04070003" w:tentative="1">
+      <w:start w:val="1"/>
+      <w:numFmt w:val="bullet"/>
+      <w:lvlText w:val="o"/>
+      <w:lvlJc w:val="left"/>
+      <w:pPr>
+        <w:ind w:left="5760" w:hanging="360"/>
+      </w:pPr>
+      <w:rPr>
+        <w:rFonts w:ascii="Courier New" w:hAnsi="Courier New" w:cs="Courier New" w:hint="default"/>
+      </w:rPr>
+    </w:lvl>
+    <w:lvl w:ilvl="8" w:tplc="04070005" w:tentative="1">
+      <w:start w:val="1"/>
+      <w:numFmt w:val="bullet"/>
+      <w:lvlText w:val=""/>
+      <w:lvlJc w:val="left"/>
+      <w:pPr>
+        <w:ind w:left="6480" w:hanging="360"/>
+      </w:pPr>
+      <w:rPr>
+        <w:rFonts w:ascii="Wingdings" w:hAnsi="Wingdings" w:hint="default"/>
+      </w:rPr>
+    </w:lvl>
+  </w:abstractNum>
+  <w:abstractNum w:abstractNumId="1" w15:restartNumberingAfterBreak="0">
     <w:nsid w:val="7204542F"/>
     <w:multiLevelType w:val="hybridMultilevel"/>
     <w:tmpl w:val="8DE4D838"/>
@@ -1315,8 +2011,243 @@
       </w:rPr>
     </w:lvl>
   </w:abstractNum>
+  <w:abstractNum w:abstractNumId="2" w15:restartNumberingAfterBreak="0">
+    <w:nsid w:val="72520065"/>
+    <w:multiLevelType w:val="hybridMultilevel"/>
+    <w:tmpl w:val="9774A3C6"/>
+    <w:lvl w:ilvl="0" w:tplc="04070001">
+      <w:start w:val="1"/>
+      <w:numFmt w:val="bullet"/>
+      <w:lvlText w:val=""/>
+      <w:lvlJc w:val="left"/>
+      <w:pPr>
+        <w:ind w:left="720" w:hanging="360"/>
+      </w:pPr>
+      <w:rPr>
+        <w:rFonts w:ascii="Symbol" w:hAnsi="Symbol" w:hint="default"/>
+      </w:rPr>
+    </w:lvl>
+    <w:lvl w:ilvl="1" w:tplc="04070003" w:tentative="1">
+      <w:start w:val="1"/>
+      <w:numFmt w:val="bullet"/>
+      <w:lvlText w:val="o"/>
+      <w:lvlJc w:val="left"/>
+      <w:pPr>
+        <w:ind w:left="1440" w:hanging="360"/>
+      </w:pPr>
+      <w:rPr>
+        <w:rFonts w:ascii="Courier New" w:hAnsi="Courier New" w:cs="Courier New" w:hint="default"/>
+      </w:rPr>
+    </w:lvl>
+    <w:lvl w:ilvl="2" w:tplc="04070005" w:tentative="1">
+      <w:start w:val="1"/>
+      <w:numFmt w:val="bullet"/>
+      <w:lvlText w:val=""/>
+      <w:lvlJc w:val="left"/>
+      <w:pPr>
+        <w:ind w:left="2160" w:hanging="360"/>
+      </w:pPr>
+      <w:rPr>
+        <w:rFonts w:ascii="Wingdings" w:hAnsi="Wingdings" w:hint="default"/>
+      </w:rPr>
+    </w:lvl>
+    <w:lvl w:ilvl="3" w:tplc="04070001" w:tentative="1">
+      <w:start w:val="1"/>
+      <w:numFmt w:val="bullet"/>
+      <w:lvlText w:val=""/>
+      <w:lvlJc w:val="left"/>
+      <w:pPr>
+        <w:ind w:left="2880" w:hanging="360"/>
+      </w:pPr>
+      <w:rPr>
+        <w:rFonts w:ascii="Symbol" w:hAnsi="Symbol" w:hint="default"/>
+      </w:rPr>
+    </w:lvl>
+    <w:lvl w:ilvl="4" w:tplc="04070003" w:tentative="1">
+      <w:start w:val="1"/>
+      <w:numFmt w:val="bullet"/>
+      <w:lvlText w:val="o"/>
+      <w:lvlJc w:val="left"/>
+      <w:pPr>
+        <w:ind w:left="3600" w:hanging="360"/>
+      </w:pPr>
+      <w:rPr>
+        <w:rFonts w:ascii="Courier New" w:hAnsi="Courier New" w:cs="Courier New" w:hint="default"/>
+      </w:rPr>
+    </w:lvl>
+    <w:lvl w:ilvl="5" w:tplc="04070005" w:tentative="1">
+      <w:start w:val="1"/>
+      <w:numFmt w:val="bullet"/>
+      <w:lvlText w:val=""/>
+      <w:lvlJc w:val="left"/>
+      <w:pPr>
+        <w:ind w:left="4320" w:hanging="360"/>
+      </w:pPr>
+      <w:rPr>
+        <w:rFonts w:ascii="Wingdings" w:hAnsi="Wingdings" w:hint="default"/>
+      </w:rPr>
+    </w:lvl>
+    <w:lvl w:ilvl="6" w:tplc="04070001" w:tentative="1">
+      <w:start w:val="1"/>
+      <w:numFmt w:val="bullet"/>
+      <w:lvlText w:val=""/>
+      <w:lvlJc w:val="left"/>
+      <w:pPr>
+        <w:ind w:left="5040" w:hanging="360"/>
+      </w:pPr>
+      <w:rPr>
+        <w:rFonts w:ascii="Symbol" w:hAnsi="Symbol" w:hint="default"/>
+      </w:rPr>
+    </w:lvl>
+    <w:lvl w:ilvl="7" w:tplc="04070003" w:tentative="1">
+      <w:start w:val="1"/>
+      <w:numFmt w:val="bullet"/>
+      <w:lvlText w:val="o"/>
+      <w:lvlJc w:val="left"/>
+      <w:pPr>
+        <w:ind w:left="5760" w:hanging="360"/>
+      </w:pPr>
+      <w:rPr>
+        <w:rFonts w:ascii="Courier New" w:hAnsi="Courier New" w:cs="Courier New" w:hint="default"/>
+      </w:rPr>
+    </w:lvl>
+    <w:lvl w:ilvl="8" w:tplc="04070005" w:tentative="1">
+      <w:start w:val="1"/>
+      <w:numFmt w:val="bullet"/>
+      <w:lvlText w:val=""/>
+      <w:lvlJc w:val="left"/>
+      <w:pPr>
+        <w:ind w:left="6480" w:hanging="360"/>
+      </w:pPr>
+      <w:rPr>
+        <w:rFonts w:ascii="Wingdings" w:hAnsi="Wingdings" w:hint="default"/>
+      </w:rPr>
+    </w:lvl>
+  </w:abstractNum>
+  <w:abstractNum w:abstractNumId="3" w15:restartNumberingAfterBreak="0">
+    <w:nsid w:val="76F32C48"/>
+    <w:multiLevelType w:val="hybridMultilevel"/>
+    <w:tmpl w:val="D0D65BCA"/>
+    <w:lvl w:ilvl="0" w:tplc="2D7AF64E">
+      <w:start w:val="40"/>
+      <w:numFmt w:val="bullet"/>
+      <w:lvlText w:val=""/>
+      <w:lvlJc w:val="left"/>
+      <w:pPr>
+        <w:ind w:left="720" w:hanging="360"/>
+      </w:pPr>
+      <w:rPr>
+        <w:rFonts w:ascii="Wingdings" w:eastAsiaTheme="minorHAnsi" w:hAnsi="Wingdings" w:cstheme="minorBidi" w:hint="default"/>
+      </w:rPr>
+    </w:lvl>
+    <w:lvl w:ilvl="1" w:tplc="04070003" w:tentative="1">
+      <w:start w:val="1"/>
+      <w:numFmt w:val="bullet"/>
+      <w:lvlText w:val="o"/>
+      <w:lvlJc w:val="left"/>
+      <w:pPr>
+        <w:ind w:left="1440" w:hanging="360"/>
+      </w:pPr>
+      <w:rPr>
+        <w:rFonts w:ascii="Courier New" w:hAnsi="Courier New" w:cs="Courier New" w:hint="default"/>
+      </w:rPr>
+    </w:lvl>
+    <w:lvl w:ilvl="2" w:tplc="04070005" w:tentative="1">
+      <w:start w:val="1"/>
+      <w:numFmt w:val="bullet"/>
+      <w:lvlText w:val=""/>
+      <w:lvlJc w:val="left"/>
+      <w:pPr>
+        <w:ind w:left="2160" w:hanging="360"/>
+      </w:pPr>
+      <w:rPr>
+        <w:rFonts w:ascii="Wingdings" w:hAnsi="Wingdings" w:hint="default"/>
+      </w:rPr>
+    </w:lvl>
+    <w:lvl w:ilvl="3" w:tplc="04070001" w:tentative="1">
+      <w:start w:val="1"/>
+      <w:numFmt w:val="bullet"/>
+      <w:lvlText w:val=""/>
+      <w:lvlJc w:val="left"/>
+      <w:pPr>
+        <w:ind w:left="2880" w:hanging="360"/>
+      </w:pPr>
+      <w:rPr>
+        <w:rFonts w:ascii="Symbol" w:hAnsi="Symbol" w:hint="default"/>
+      </w:rPr>
+    </w:lvl>
+    <w:lvl w:ilvl="4" w:tplc="04070003" w:tentative="1">
+      <w:start w:val="1"/>
+      <w:numFmt w:val="bullet"/>
+      <w:lvlText w:val="o"/>
+      <w:lvlJc w:val="left"/>
+      <w:pPr>
+        <w:ind w:left="3600" w:hanging="360"/>
+      </w:pPr>
+      <w:rPr>
+        <w:rFonts w:ascii="Courier New" w:hAnsi="Courier New" w:cs="Courier New" w:hint="default"/>
+      </w:rPr>
+    </w:lvl>
+    <w:lvl w:ilvl="5" w:tplc="04070005" w:tentative="1">
+      <w:start w:val="1"/>
+      <w:numFmt w:val="bullet"/>
+      <w:lvlText w:val=""/>
+      <w:lvlJc w:val="left"/>
+      <w:pPr>
+        <w:ind w:left="4320" w:hanging="360"/>
+      </w:pPr>
+      <w:rPr>
+        <w:rFonts w:ascii="Wingdings" w:hAnsi="Wingdings" w:hint="default"/>
+      </w:rPr>
+    </w:lvl>
+    <w:lvl w:ilvl="6" w:tplc="04070001" w:tentative="1">
+      <w:start w:val="1"/>
+      <w:numFmt w:val="bullet"/>
+      <w:lvlText w:val=""/>
+      <w:lvlJc w:val="left"/>
+      <w:pPr>
+        <w:ind w:left="5040" w:hanging="360"/>
+      </w:pPr>
+      <w:rPr>
+        <w:rFonts w:ascii="Symbol" w:hAnsi="Symbol" w:hint="default"/>
+      </w:rPr>
+    </w:lvl>
+    <w:lvl w:ilvl="7" w:tplc="04070003" w:tentative="1">
+      <w:start w:val="1"/>
+      <w:numFmt w:val="bullet"/>
+      <w:lvlText w:val="o"/>
+      <w:lvlJc w:val="left"/>
+      <w:pPr>
+        <w:ind w:left="5760" w:hanging="360"/>
+      </w:pPr>
+      <w:rPr>
+        <w:rFonts w:ascii="Courier New" w:hAnsi="Courier New" w:cs="Courier New" w:hint="default"/>
+      </w:rPr>
+    </w:lvl>
+    <w:lvl w:ilvl="8" w:tplc="04070005" w:tentative="1">
+      <w:start w:val="1"/>
+      <w:numFmt w:val="bullet"/>
+      <w:lvlText w:val=""/>
+      <w:lvlJc w:val="left"/>
+      <w:pPr>
+        <w:ind w:left="6480" w:hanging="360"/>
+      </w:pPr>
+      <w:rPr>
+        <w:rFonts w:ascii="Wingdings" w:hAnsi="Wingdings" w:hint="default"/>
+      </w:rPr>
+    </w:lvl>
+  </w:abstractNum>
   <w:num w:numId="1">
+    <w:abstractNumId w:val="1"/>
+  </w:num>
+  <w:num w:numId="2">
     <w:abstractNumId w:val="0"/>
+  </w:num>
+  <w:num w:numId="3">
+    <w:abstractNumId w:val="2"/>
+  </w:num>
+  <w:num w:numId="4">
+    <w:abstractNumId w:val="3"/>
   </w:num>
 </w:numbering>
 </file>
@@ -1722,7 +2653,6 @@
   <w:style w:type="character" w:default="1" w:styleId="Absatz-Standardschriftart">
     <w:name w:val="Default Paragraph Font"/>
     <w:uiPriority w:val="1"/>
-    <w:semiHidden/>
     <w:unhideWhenUsed/>
   </w:style>
   <w:style w:type="table" w:default="1" w:styleId="NormaleTabelle">

</xml_diff>